<commit_message>
I think I fixed it again?
</commit_message>
<xml_diff>
--- a/writing/AGU2021 Abstract.docx
+++ b/writing/AGU2021 Abstract.docx
@@ -54,23 +54,23 @@
           <w:sz w:val="22"/>
           <w:szCs w:val="22"/>
         </w:rPr>
-        <w:t xml:space="preserve">behavioral changes associated with </w:t>
-      </w:r>
-      <w:r>
-        <w:rPr>
-          <w:rFonts w:ascii="PlayfairDisplay" w:hAnsi="PlayfairDisplay"/>
-          <w:sz w:val="22"/>
-          <w:szCs w:val="22"/>
-        </w:rPr>
-        <w:t xml:space="preserve">shifting </w:t>
-      </w:r>
-      <w:r>
-        <w:rPr>
-          <w:rFonts w:ascii="PlayfairDisplay" w:hAnsi="PlayfairDisplay"/>
-          <w:sz w:val="22"/>
-          <w:szCs w:val="22"/>
-        </w:rPr>
-        <w:t>shelter-in-place policies have had</w:t>
+        <w:t xml:space="preserve">behavioral changes associated with shelter-in-place </w:t>
+      </w:r>
+      <w:r>
+        <w:rPr>
+          <w:rFonts w:ascii="PlayfairDisplay" w:hAnsi="PlayfairDisplay"/>
+          <w:sz w:val="22"/>
+          <w:szCs w:val="22"/>
+        </w:rPr>
+        <w:t>restrictions and guidelines</w:t>
+      </w:r>
+      <w:r>
+        <w:rPr>
+          <w:rFonts w:ascii="PlayfairDisplay" w:hAnsi="PlayfairDisplay"/>
+          <w:sz w:val="22"/>
+          <w:szCs w:val="22"/>
+        </w:rPr>
+        <w:t xml:space="preserve"> have had</w:t>
       </w:r>
       <w:r>
         <w:rPr>
@@ -110,7 +110,23 @@
           <w:sz w:val="22"/>
           <w:szCs w:val="22"/>
         </w:rPr>
-        <w:t xml:space="preserve"> the response to extreme heat </w:t>
+        <w:t xml:space="preserve"> the </w:t>
+      </w:r>
+      <w:r>
+        <w:rPr>
+          <w:rFonts w:ascii="PlayfairDisplay" w:hAnsi="PlayfairDisplay"/>
+          <w:sz w:val="22"/>
+          <w:szCs w:val="22"/>
+        </w:rPr>
+        <w:t xml:space="preserve">mobility </w:t>
+      </w:r>
+      <w:r>
+        <w:rPr>
+          <w:rFonts w:ascii="PlayfairDisplay" w:hAnsi="PlayfairDisplay"/>
+          <w:sz w:val="22"/>
+          <w:szCs w:val="22"/>
+        </w:rPr>
+        <w:t xml:space="preserve">response to extreme heat </w:t>
       </w:r>
       <w:r>
         <w:rPr>
@@ -176,7 +192,23 @@
           <w:sz w:val="22"/>
           <w:szCs w:val="22"/>
         </w:rPr>
-        <w:t xml:space="preserve"> Neighborhood Patterns data, and combined the results with gridMET temperature data and demographic data from the US census. We then used a binned fixed effects regression model to characterize the mobility response to temperatures across the San Francisco Bay Area. We find that when compared to the two years prior, in addition to overall lowered movement throughout 2020, extremely hot temperatures resulted in a reduction of mobility between census block groups, where prior years would see a relative increase. These results point to the role</w:t>
+        <w:t xml:space="preserve"> Neighborhood Patterns data, and combined the results with gridMET temperature data and demographic data from the US census. We then used a binned fixed effects regression model to characterize the mobility response to temperatures across the </w:t>
+      </w:r>
+      <w:r>
+        <w:rPr>
+          <w:rFonts w:ascii="PlayfairDisplay" w:hAnsi="PlayfairDisplay"/>
+          <w:sz w:val="22"/>
+          <w:szCs w:val="22"/>
+        </w:rPr>
+        <w:t>region</w:t>
+      </w:r>
+      <w:r>
+        <w:rPr>
+          <w:rFonts w:ascii="PlayfairDisplay" w:hAnsi="PlayfairDisplay"/>
+          <w:sz w:val="22"/>
+          <w:szCs w:val="22"/>
+        </w:rPr>
+        <w:t>. We find that when compared to the two years prior, in addition to overall lowered movement throughout 2020, extremely hot temperatures resulted in a reduction of mobility between census block groups, where prior years would see a relative increase. These results point to the role</w:t>
       </w:r>
       <w:r>
         <w:rPr>
@@ -202,15 +234,23 @@
         </w:rPr>
         <w:t xml:space="preserve"> </w:t>
       </w:r>
+      <w:r>
+        <w:rPr>
+          <w:rFonts w:ascii="PlayfairDisplay" w:hAnsi="PlayfairDisplay"/>
+          <w:sz w:val="22"/>
+          <w:szCs w:val="22"/>
+        </w:rPr>
+        <w:t>previously had</w:t>
+      </w:r>
+      <w:r>
+        <w:rPr>
+          <w:rFonts w:ascii="PlayfairDisplay" w:hAnsi="PlayfairDisplay"/>
+          <w:sz w:val="22"/>
+          <w:szCs w:val="22"/>
+        </w:rPr>
+        <w:t xml:space="preserve"> in heat mitigation and adaptation that allows for continued activities in extreme temperatures</w:t>
+      </w:r>
       <w:bookmarkStart w:id="0" w:name="_GoBack"/>
-      <w:r>
-        <w:rPr>
-          <w:rFonts w:ascii="PlayfairDisplay" w:hAnsi="PlayfairDisplay"/>
-          <w:sz w:val="22"/>
-          <w:szCs w:val="22"/>
-        </w:rPr>
-        <w:t xml:space="preserve">have </w:t>
-      </w:r>
       <w:bookmarkEnd w:id="0"/>
       <w:r>
         <w:rPr>
@@ -218,7 +258,7 @@
           <w:sz w:val="22"/>
           <w:szCs w:val="22"/>
         </w:rPr>
-        <w:t xml:space="preserve">in heat mitigation and adaptation that allows for continued activities in extreme temperatures. </w:t>
+        <w:t xml:space="preserve">. </w:t>
       </w:r>
     </w:p>
     <w:p>

</xml_diff>